<commit_message>
add rn e diagrama de classes
</commit_message>
<xml_diff>
--- a/documentacao/Especificações do sistema.docx
+++ b/documentacao/Especificações do sistema.docx
@@ -400,15 +400,9 @@
               <w:rPr>
                 <w:sz w:val="20"/>
                 <w:szCs w:val="20"/>
-              </w:rPr>
-            </w:pPr>
-            <w:r>
-              <w:rPr>
-                <w:sz w:val="20"/>
-                <w:szCs w:val="20"/>
-              </w:rPr>
-              <w:t>Daniel Lucas de Almeida</w:t>
-            </w:r>
+                <w:u w:val="single"/>
+              </w:rPr>
+            </w:pPr>
           </w:p>
         </w:tc>
       </w:tr>
@@ -985,7 +979,60 @@
                 <w:sz w:val="24"/>
                 <w:szCs w:val="24"/>
               </w:rPr>
-              <w:t>, preço, descrição adicional, dizer se contém ar-condicionado e televisão.</w:t>
+              <w:t>, preço, descrição adicional, dizer se contém ar-condicionado</w:t>
+            </w:r>
+            <w:r>
+              <w:rPr>
+                <w:sz w:val="24"/>
+                <w:szCs w:val="24"/>
+              </w:rPr>
+              <w:t>,</w:t>
+            </w:r>
+            <w:r>
+              <w:rPr>
+                <w:sz w:val="24"/>
+                <w:szCs w:val="24"/>
+              </w:rPr>
+              <w:t xml:space="preserve"> televisão</w:t>
+            </w:r>
+            <w:r>
+              <w:rPr>
+                <w:sz w:val="24"/>
+                <w:szCs w:val="24"/>
+              </w:rPr>
+              <w:t xml:space="preserve"> </w:t>
+            </w:r>
+            <w:proofErr w:type="spellStart"/>
+            <w:r>
+              <w:rPr>
+                <w:sz w:val="24"/>
+                <w:szCs w:val="24"/>
+              </w:rPr>
+              <w:t>airbang</w:t>
+            </w:r>
+            <w:proofErr w:type="spellEnd"/>
+            <w:r>
+              <w:rPr>
+                <w:sz w:val="24"/>
+                <w:szCs w:val="24"/>
+              </w:rPr>
+              <w:t xml:space="preserve">, </w:t>
+            </w:r>
+            <w:proofErr w:type="spellStart"/>
+            <w:r>
+              <w:rPr>
+                <w:sz w:val="24"/>
+                <w:szCs w:val="24"/>
+              </w:rPr>
+              <w:t>freioABS</w:t>
+            </w:r>
+            <w:proofErr w:type="spellEnd"/>
+            <w:r>
+              <w:rPr>
+                <w:sz w:val="24"/>
+                <w:szCs w:val="24"/>
+              </w:rPr>
+              <w:t>, alarme, tração 4x4, direção hidráulica.</w:t>
             </w:r>
           </w:p>
         </w:tc>
@@ -1264,7 +1311,23 @@
                 <w:sz w:val="24"/>
                 <w:szCs w:val="24"/>
               </w:rPr>
-              <w:t>permitir que o vendedor retire o automóvel da venda e que adicione-o a venda.</w:t>
+              <w:t xml:space="preserve">permitir que o vendedor retire o automóvel da venda e que </w:t>
+            </w:r>
+            <w:proofErr w:type="gramStart"/>
+            <w:r>
+              <w:rPr>
+                <w:sz w:val="24"/>
+                <w:szCs w:val="24"/>
+              </w:rPr>
+              <w:t>adicione-o</w:t>
+            </w:r>
+            <w:proofErr w:type="gramEnd"/>
+            <w:r>
+              <w:rPr>
+                <w:sz w:val="24"/>
+                <w:szCs w:val="24"/>
+              </w:rPr>
+              <w:t xml:space="preserve"> a venda.</w:t>
             </w:r>
           </w:p>
         </w:tc>
@@ -2441,14 +2504,94 @@
                 <w:sz w:val="24"/>
                 <w:szCs w:val="24"/>
               </w:rPr>
-              <w:t xml:space="preserve">Para todo automóvel cadastrado deve haver um vendedor pertencente e conter os seguintes dados: marca, modelo, ano de fabricação, quilômetros rodados, preço, descrição </w:t>
-            </w:r>
-            <w:r>
-              <w:rPr>
-                <w:sz w:val="24"/>
-                <w:szCs w:val="24"/>
-              </w:rPr>
-              <w:t>do vendedor sobre o veículo, a categoria, condição(estado) e descrever se tem os seguintes itens: ar-condicionado, aquecedor e tv.</w:t>
+              <w:t>Para todo automóvel cadastrado deve haver um vendedor pertencente e conter os seguintes dados: marca, modelo, ano de fabricação, quilômetros rodados, preço</w:t>
+            </w:r>
+            <w:r>
+              <w:rPr>
+                <w:sz w:val="24"/>
+                <w:szCs w:val="24"/>
+              </w:rPr>
+              <w:t>,</w:t>
+            </w:r>
+            <w:r>
+              <w:rPr>
+                <w:sz w:val="24"/>
+                <w:szCs w:val="24"/>
+              </w:rPr>
+              <w:t xml:space="preserve"> a categoria,</w:t>
+            </w:r>
+            <w:r>
+              <w:rPr>
+                <w:sz w:val="24"/>
+                <w:szCs w:val="24"/>
+              </w:rPr>
+              <w:t xml:space="preserve"> </w:t>
+            </w:r>
+            <w:r>
+              <w:rPr>
+                <w:sz w:val="24"/>
+                <w:szCs w:val="24"/>
+              </w:rPr>
+              <w:t>condição(estado)</w:t>
+            </w:r>
+          </w:p>
+          <w:p>
+            <w:pPr>
+              <w:tabs>
+                <w:tab w:val="left" w:pos="8860"/>
+              </w:tabs>
+              <w:spacing w:line="360" w:lineRule="auto"/>
+              <w:rPr>
+                <w:sz w:val="24"/>
+                <w:szCs w:val="24"/>
+              </w:rPr>
+            </w:pPr>
+            <w:r>
+              <w:rPr>
+                <w:sz w:val="24"/>
+                <w:szCs w:val="24"/>
+              </w:rPr>
+              <w:t>Dados opcionais:</w:t>
+            </w:r>
+          </w:p>
+          <w:p>
+            <w:pPr>
+              <w:tabs>
+                <w:tab w:val="left" w:pos="8860"/>
+              </w:tabs>
+              <w:spacing w:line="360" w:lineRule="auto"/>
+              <w:rPr>
+                <w:sz w:val="24"/>
+                <w:szCs w:val="24"/>
+              </w:rPr>
+            </w:pPr>
+            <w:r>
+              <w:rPr>
+                <w:sz w:val="24"/>
+                <w:szCs w:val="24"/>
+              </w:rPr>
+              <w:t xml:space="preserve">descrição </w:t>
+            </w:r>
+            <w:r>
+              <w:rPr>
+                <w:sz w:val="24"/>
+                <w:szCs w:val="24"/>
+              </w:rPr>
+              <w:t>do vendedor sobre o veículo, e descrever se tem os seguintes itens: ar-condicionado, aquecedor</w:t>
+            </w:r>
+            <w:r>
+              <w:rPr>
+                <w:sz w:val="24"/>
+                <w:szCs w:val="24"/>
+              </w:rPr>
+              <w:t>,</w:t>
+            </w:r>
+            <w:r>
+              <w:rPr>
+                <w:sz w:val="24"/>
+                <w:szCs w:val="24"/>
+              </w:rPr>
+              <w:t xml:space="preserve"> tv.</w:t>
             </w:r>
           </w:p>
         </w:tc>
@@ -2514,14 +2657,7 @@
                 <w:sz w:val="24"/>
                 <w:szCs w:val="24"/>
               </w:rPr>
-              <w:t>Tipos de categorias e sua associação</w:t>
-            </w:r>
-            <w:r>
-              <w:rPr>
-                <w:sz w:val="24"/>
-                <w:szCs w:val="24"/>
-              </w:rPr>
-              <w:t xml:space="preserve"> categorias</w:t>
+              <w:t xml:space="preserve">Tipos de categorias </w:t>
             </w:r>
           </w:p>
         </w:tc>
@@ -2586,14 +2722,21 @@
                 <w:sz w:val="24"/>
                 <w:szCs w:val="24"/>
               </w:rPr>
-              <w:t>especializado (</w:t>
-            </w:r>
-            <w:r>
-              <w:rPr>
-                <w:sz w:val="24"/>
-                <w:szCs w:val="24"/>
-              </w:rPr>
-              <w:t>Comum, caminhonete, moto, caminhão, transporte de passageiros e tratores);</w:t>
+              <w:t>Tipo do veículo</w:t>
+            </w:r>
+            <w:r>
+              <w:rPr>
+                <w:sz w:val="24"/>
+                <w:szCs w:val="24"/>
+              </w:rPr>
+              <w:t xml:space="preserve"> (</w:t>
+            </w:r>
+            <w:r>
+              <w:rPr>
+                <w:sz w:val="24"/>
+                <w:szCs w:val="24"/>
+              </w:rPr>
+              <w:t>Comum, caminhonete, moto, caminhão);</w:t>
             </w:r>
           </w:p>
         </w:tc>
@@ -2898,7 +3041,42 @@
                 <w:sz w:val="24"/>
                 <w:szCs w:val="24"/>
               </w:rPr>
-              <w:t xml:space="preserve"> ano de lançamento, tipo de cambio (automático, mecânico ou hibrido), combustível utilizado (gasolina, álcool, </w:t>
+              <w:t>,</w:t>
+            </w:r>
+            <w:r>
+              <w:rPr>
+                <w:sz w:val="24"/>
+                <w:szCs w:val="24"/>
+              </w:rPr>
+              <w:t xml:space="preserve"> ano de lançamento, tipo de cambio (automático, </w:t>
+            </w:r>
+            <w:r>
+              <w:rPr>
+                <w:sz w:val="24"/>
+                <w:szCs w:val="24"/>
+              </w:rPr>
+              <w:t>manual</w:t>
+            </w:r>
+            <w:r>
+              <w:rPr>
+                <w:sz w:val="24"/>
+                <w:szCs w:val="24"/>
+              </w:rPr>
+              <w:t xml:space="preserve"> ou </w:t>
+            </w:r>
+            <w:r>
+              <w:rPr>
+                <w:sz w:val="24"/>
+                <w:szCs w:val="24"/>
+              </w:rPr>
+              <w:t>híbrido</w:t>
+            </w:r>
+            <w:r>
+              <w:rPr>
+                <w:sz w:val="24"/>
+                <w:szCs w:val="24"/>
+              </w:rPr>
+              <w:t xml:space="preserve">), combustível utilizado (gasolina, álcool, </w:t>
             </w:r>
             <w:proofErr w:type="spellStart"/>
             <w:r>
@@ -2922,49 +3100,42 @@
                 <w:szCs w:val="24"/>
               </w:rPr>
               <w:lastRenderedPageBreak/>
-              <w:t>diesel ou elétrico), Classificação</w:t>
-            </w:r>
-            <w:r>
-              <w:rPr>
-                <w:sz w:val="24"/>
-                <w:szCs w:val="24"/>
-              </w:rPr>
-              <w:t xml:space="preserve"> especialização</w:t>
-            </w:r>
-            <w:r>
-              <w:rPr>
-                <w:sz w:val="24"/>
-                <w:szCs w:val="24"/>
-              </w:rPr>
-              <w:t xml:space="preserve"> do </w:t>
-            </w:r>
-            <w:r>
-              <w:rPr>
-                <w:sz w:val="24"/>
-                <w:szCs w:val="24"/>
-              </w:rPr>
-              <w:t>automóvel (</w:t>
-            </w:r>
-            <w:r>
-              <w:rPr>
-                <w:sz w:val="24"/>
-                <w:szCs w:val="24"/>
-              </w:rPr>
-              <w:t>caminhonete, carro, moto, caminhão),</w:t>
-            </w:r>
-            <w:r>
-              <w:rPr>
-                <w:sz w:val="24"/>
-                <w:szCs w:val="24"/>
-              </w:rPr>
-              <w:t xml:space="preserve"> Classificação social (popular, luxo)</w:t>
-            </w:r>
-            <w:r>
-              <w:rPr>
-                <w:sz w:val="24"/>
-                <w:szCs w:val="24"/>
-              </w:rPr>
-              <w:t xml:space="preserve"> média de preço e </w:t>
+              <w:t xml:space="preserve">diesel ou elétrico), </w:t>
+            </w:r>
+            <w:r>
+              <w:rPr>
+                <w:sz w:val="24"/>
+                <w:szCs w:val="24"/>
+              </w:rPr>
+              <w:t xml:space="preserve">Tipo do </w:t>
+            </w:r>
+            <w:r>
+              <w:rPr>
+                <w:sz w:val="24"/>
+                <w:szCs w:val="24"/>
+              </w:rPr>
+              <w:t>veículo</w:t>
+            </w:r>
+            <w:r>
+              <w:rPr>
+                <w:sz w:val="24"/>
+                <w:szCs w:val="24"/>
+              </w:rPr>
+              <w:t xml:space="preserve"> e </w:t>
+            </w:r>
+            <w:r>
+              <w:rPr>
+                <w:sz w:val="24"/>
+                <w:szCs w:val="24"/>
+              </w:rPr>
+              <w:t xml:space="preserve">Classificação social, </w:t>
+            </w:r>
+            <w:r>
+              <w:rPr>
+                <w:sz w:val="24"/>
+                <w:szCs w:val="24"/>
+              </w:rPr>
+              <w:t xml:space="preserve">média de preço e </w:t>
             </w:r>
             <w:r>
               <w:rPr>
@@ -3120,7 +3291,23 @@
                 <w:sz w:val="24"/>
                 <w:szCs w:val="24"/>
               </w:rPr>
-              <w:t>.</w:t>
+              <w:t xml:space="preserve"> ter o valor médio superior </w:t>
+            </w:r>
+            <w:proofErr w:type="gramStart"/>
+            <w:r>
+              <w:rPr>
+                <w:sz w:val="24"/>
+                <w:szCs w:val="24"/>
+              </w:rPr>
+              <w:t>à</w:t>
+            </w:r>
+            <w:proofErr w:type="gramEnd"/>
+            <w:r>
+              <w:rPr>
+                <w:sz w:val="24"/>
+                <w:szCs w:val="24"/>
+              </w:rPr>
+              <w:t xml:space="preserve"> R$ 100.000,00</w:t>
             </w:r>
           </w:p>
         </w:tc>
@@ -4381,7 +4568,6 @@
                       <w:sz w:val="20"/>
                       <w:szCs w:val="20"/>
                     </w:rPr>
-                    <w:lastRenderedPageBreak/>
                     <w:t>RN0027</w:t>
                   </w:r>
                 </w:p>
@@ -4483,6 +4669,7 @@
                       <w:sz w:val="20"/>
                       <w:szCs w:val="20"/>
                     </w:rPr>
+                    <w:lastRenderedPageBreak/>
                     <w:t>RN0028</w:t>
                   </w:r>
                 </w:p>
@@ -5552,74 +5739,66 @@
                 <w:sz w:val="20"/>
                 <w:szCs w:val="20"/>
               </w:rPr>
-              <w:t xml:space="preserve">Alterar status da compra conforme processo de </w:t>
-            </w:r>
+              <w:t>Alterar status da compra conforme processo de aprovação de forma de pagamento</w:t>
+            </w:r>
+          </w:p>
+        </w:tc>
+        <w:tc>
+          <w:tcPr>
+            <w:tcW w:w="4984" w:type="dxa"/>
+            <w:tcBorders>
+              <w:top w:val="single" w:sz="4" w:space="0" w:color="000000" w:themeColor="text1"/>
+              <w:left w:val="single" w:sz="4" w:space="0" w:color="000000" w:themeColor="text1"/>
+              <w:bottom w:val="single" w:sz="4" w:space="0" w:color="000000" w:themeColor="text1"/>
+              <w:right w:val="single" w:sz="4" w:space="0" w:color="000000" w:themeColor="text1"/>
+            </w:tcBorders>
+            <w:shd w:val="clear" w:color="auto" w:fill="FFFFFF" w:themeFill="background1"/>
+          </w:tcPr>
+          <w:p>
+            <w:pPr>
+              <w:tabs>
+                <w:tab w:val="left" w:pos="8860"/>
+              </w:tabs>
+              <w:rPr>
+                <w:sz w:val="20"/>
+                <w:szCs w:val="20"/>
+              </w:rPr>
+            </w:pPr>
+            <w:r>
+              <w:rPr>
+                <w:sz w:val="20"/>
+                <w:szCs w:val="20"/>
+              </w:rPr>
+              <w:t>Caso as formas de pagamento tenham sido validadas com sucesso, a compra deve passar ter o status APROVADA.</w:t>
+            </w:r>
+          </w:p>
+          <w:p>
+            <w:pPr>
+              <w:tabs>
+                <w:tab w:val="left" w:pos="8860"/>
+              </w:tabs>
+              <w:rPr>
+                <w:sz w:val="20"/>
+                <w:szCs w:val="20"/>
+              </w:rPr>
+            </w:pPr>
+          </w:p>
+          <w:p>
+            <w:pPr>
+              <w:tabs>
+                <w:tab w:val="left" w:pos="8860"/>
+              </w:tabs>
+              <w:rPr>
+                <w:sz w:val="20"/>
+                <w:szCs w:val="20"/>
+              </w:rPr>
+            </w:pPr>
             <w:r>
               <w:rPr>
                 <w:sz w:val="20"/>
                 <w:szCs w:val="20"/>
               </w:rPr>
               <w:lastRenderedPageBreak/>
-              <w:t>aprovação de forma de pagamento</w:t>
-            </w:r>
-          </w:p>
-        </w:tc>
-        <w:tc>
-          <w:tcPr>
-            <w:tcW w:w="4984" w:type="dxa"/>
-            <w:tcBorders>
-              <w:top w:val="single" w:sz="4" w:space="0" w:color="000000" w:themeColor="text1"/>
-              <w:left w:val="single" w:sz="4" w:space="0" w:color="000000" w:themeColor="text1"/>
-              <w:bottom w:val="single" w:sz="4" w:space="0" w:color="000000" w:themeColor="text1"/>
-              <w:right w:val="single" w:sz="4" w:space="0" w:color="000000" w:themeColor="text1"/>
-            </w:tcBorders>
-            <w:shd w:val="clear" w:color="auto" w:fill="FFFFFF" w:themeFill="background1"/>
-          </w:tcPr>
-          <w:p>
-            <w:pPr>
-              <w:tabs>
-                <w:tab w:val="left" w:pos="8860"/>
-              </w:tabs>
-              <w:rPr>
-                <w:sz w:val="20"/>
-                <w:szCs w:val="20"/>
-              </w:rPr>
-            </w:pPr>
-            <w:r>
-              <w:rPr>
-                <w:sz w:val="20"/>
-                <w:szCs w:val="20"/>
-              </w:rPr>
-              <w:lastRenderedPageBreak/>
-              <w:t>Caso as formas de pagamento tenham sido validadas com sucesso, a compra deve passar ter o status APROVADA.</w:t>
-            </w:r>
-          </w:p>
-          <w:p>
-            <w:pPr>
-              <w:tabs>
-                <w:tab w:val="left" w:pos="8860"/>
-              </w:tabs>
-              <w:rPr>
-                <w:sz w:val="20"/>
-                <w:szCs w:val="20"/>
-              </w:rPr>
-            </w:pPr>
-          </w:p>
-          <w:p>
-            <w:pPr>
-              <w:tabs>
-                <w:tab w:val="left" w:pos="8860"/>
-              </w:tabs>
-              <w:rPr>
-                <w:sz w:val="20"/>
-                <w:szCs w:val="20"/>
-              </w:rPr>
-            </w:pPr>
-            <w:r>
-              <w:rPr>
-                <w:sz w:val="20"/>
-                <w:szCs w:val="20"/>
-              </w:rPr>
               <w:t>Caso contrário deve passar a ter o status REPROVADA.</w:t>
             </w:r>
           </w:p>
@@ -6333,7 +6512,23 @@
                 <w:sz w:val="20"/>
                 <w:szCs w:val="20"/>
               </w:rPr>
-              <w:t xml:space="preserve">Toda vez que um item for desbloqueado todos itens do mesmo produto deverão ser retirados do carrinho de compra que gerou o prazo de bloqueio. </w:t>
+              <w:t xml:space="preserve">Toda vez que um item for desbloqueado </w:t>
+            </w:r>
+            <w:proofErr w:type="gramStart"/>
+            <w:r>
+              <w:rPr>
+                <w:sz w:val="20"/>
+                <w:szCs w:val="20"/>
+              </w:rPr>
+              <w:t>todos itens</w:t>
+            </w:r>
+            <w:proofErr w:type="gramEnd"/>
+            <w:r>
+              <w:rPr>
+                <w:sz w:val="20"/>
+                <w:szCs w:val="20"/>
+              </w:rPr>
+              <w:t xml:space="preserve"> do mesmo produto deverão ser retirados do carrinho de compra que gerou o prazo de bloqueio. </w:t>
             </w:r>
           </w:p>
         </w:tc>
@@ -6738,7 +6933,23 @@
                 <w:sz w:val="20"/>
                 <w:szCs w:val="20"/>
               </w:rPr>
-              <w:t>Quando itens de um determinado livro forem registrados com valores de custo diferentes deverá ser calculado o valor de venda com base no grupo de precificação, porém o valor de todos itens deverão ser iguais, considerando então o maior valor de custo.</w:t>
+              <w:t xml:space="preserve">Quando itens de um determinado livro forem registrados com valores de custo diferentes deverá ser calculado o valor de venda com base no grupo de precificação, porém o valor de </w:t>
+            </w:r>
+            <w:proofErr w:type="gramStart"/>
+            <w:r>
+              <w:rPr>
+                <w:sz w:val="20"/>
+                <w:szCs w:val="20"/>
+              </w:rPr>
+              <w:t>todos itens</w:t>
+            </w:r>
+            <w:proofErr w:type="gramEnd"/>
+            <w:r>
+              <w:rPr>
+                <w:sz w:val="20"/>
+                <w:szCs w:val="20"/>
+              </w:rPr>
+              <w:t xml:space="preserve"> deverão ser iguais, considerando então o maior valor de custo.</w:t>
             </w:r>
           </w:p>
         </w:tc>
@@ -7871,7 +8082,23 @@
                 <w:sz w:val="24"/>
                 <w:szCs w:val="24"/>
               </w:rPr>
-              <w:t>O sistema deve disponibilizar no cadastro de clientes a consulta de todas transações já realizadas por ele.</w:t>
+              <w:t xml:space="preserve">O sistema deve disponibilizar no cadastro de clientes a consulta de </w:t>
+            </w:r>
+            <w:proofErr w:type="gramStart"/>
+            <w:r>
+              <w:rPr>
+                <w:sz w:val="24"/>
+                <w:szCs w:val="24"/>
+              </w:rPr>
+              <w:t>todas transações</w:t>
+            </w:r>
+            <w:proofErr w:type="gramEnd"/>
+            <w:r>
+              <w:rPr>
+                <w:sz w:val="24"/>
+                <w:szCs w:val="24"/>
+              </w:rPr>
+              <w:t xml:space="preserve"> já realizadas por ele.</w:t>
             </w:r>
           </w:p>
         </w:tc>
@@ -8480,7 +8707,23 @@
                 <w:sz w:val="20"/>
                 <w:szCs w:val="20"/>
               </w:rPr>
-              <w:t>O cliente pode selecionar qualquer endereço de entrega previamente cadastrado em seu perfil ou um novo endereço de entrega pode ser cadastrado. Caso um novo endereço de entrega seja inserido, deve-se dar a possibilidade que o mesmo seja incorporado ao perfil do cliente.</w:t>
+              <w:t xml:space="preserve">O cliente pode selecionar qualquer endereço de entrega previamente cadastrado em seu perfil ou um novo endereço de entrega pode ser cadastrado. Caso um novo endereço de entrega seja inserido, deve-se dar a possibilidade que </w:t>
+            </w:r>
+            <w:proofErr w:type="gramStart"/>
+            <w:r>
+              <w:rPr>
+                <w:sz w:val="20"/>
+                <w:szCs w:val="20"/>
+              </w:rPr>
+              <w:t>o mesmo</w:t>
+            </w:r>
+            <w:proofErr w:type="gramEnd"/>
+            <w:r>
+              <w:rPr>
+                <w:sz w:val="20"/>
+                <w:szCs w:val="20"/>
+              </w:rPr>
+              <w:t xml:space="preserve"> seja incorporado ao perfil do cliente.</w:t>
             </w:r>
           </w:p>
         </w:tc>
@@ -8548,7 +8791,23 @@
                 <w:sz w:val="20"/>
                 <w:szCs w:val="20"/>
               </w:rPr>
-              <w:t>O cliente pode selecionar qualquer cartão de crédito previamente cadastrado em seu perfil ou um novo cartão de crédito pode ser cadastrado. Caso um novo cartão de crédito seja cadastrado, deve-se dar a possibilidade que o mesmo seja incorporado ao perfil do cliente.</w:t>
+              <w:t xml:space="preserve">O cliente pode selecionar qualquer cartão de crédito previamente cadastrado em seu perfil ou um novo cartão de crédito pode ser cadastrado. Caso um novo cartão de crédito seja cadastrado, deve-se dar a possibilidade que </w:t>
+            </w:r>
+            <w:proofErr w:type="gramStart"/>
+            <w:r>
+              <w:rPr>
+                <w:sz w:val="20"/>
+                <w:szCs w:val="20"/>
+              </w:rPr>
+              <w:t>o mesmo</w:t>
+            </w:r>
+            <w:proofErr w:type="gramEnd"/>
+            <w:r>
+              <w:rPr>
+                <w:sz w:val="20"/>
+                <w:szCs w:val="20"/>
+              </w:rPr>
+              <w:t xml:space="preserve"> seja incorporado ao perfil do cliente.</w:t>
             </w:r>
           </w:p>
           <w:p>
@@ -8889,7 +9148,23 @@
                 <w:sz w:val="20"/>
                 <w:szCs w:val="20"/>
               </w:rPr>
-              <w:t>O sistema deve possibilitar que um item de uma compra seja trocado por um cliente através da visualização de pedidos do mesmo.</w:t>
+              <w:t xml:space="preserve">O sistema deve possibilitar que um item de uma compra seja trocado por um cliente através da visualização de pedidos </w:t>
+            </w:r>
+            <w:proofErr w:type="gramStart"/>
+            <w:r>
+              <w:rPr>
+                <w:sz w:val="20"/>
+                <w:szCs w:val="20"/>
+              </w:rPr>
+              <w:t>do mesmo</w:t>
+            </w:r>
+            <w:proofErr w:type="gramEnd"/>
+            <w:r>
+              <w:rPr>
+                <w:sz w:val="20"/>
+                <w:szCs w:val="20"/>
+              </w:rPr>
+              <w:t>.</w:t>
             </w:r>
           </w:p>
         </w:tc>
@@ -11091,15 +11366,6 @@
 </file>
 
 <file path=customXml/item1.xml><?xml version="1.0" encoding="utf-8"?>
-<?mso-contentType ?>
-<FormTemplates xmlns="http://schemas.microsoft.com/sharepoint/v3/contenttype/forms">
-  <Display>DocumentLibraryForm</Display>
-  <Edit>DocumentLibraryForm</Edit>
-  <New>DocumentLibraryForm</New>
-</FormTemplates>
-</file>
-
-<file path=customXml/item2.xml><?xml version="1.0" encoding="utf-8"?>
 <ct:contentTypeSchema xmlns:ct="http://schemas.microsoft.com/office/2006/metadata/contentType" xmlns:ma="http://schemas.microsoft.com/office/2006/metadata/properties/metaAttributes" ct:_="" ma:_="" ma:contentTypeName="Document" ma:contentTypeID="0x010100FA525D1BAF5E45498A18186E7D0FB776" ma:contentTypeVersion="9" ma:contentTypeDescription="Create a new document." ma:contentTypeScope="" ma:versionID="6f882d159fc9b4e3ddb3562ea9962f0d">
   <xsd:schema xmlns:xsd="http://www.w3.org/2001/XMLSchema" xmlns:xs="http://www.w3.org/2001/XMLSchema" xmlns:p="http://schemas.microsoft.com/office/2006/metadata/properties" xmlns:ns2="99d36e0a-1892-4c93-a6ed-997123411f56" xmlns:ns3="ae2c38e5-2f96-4663-8a61-aaaf78e2193b" targetNamespace="http://schemas.microsoft.com/office/2006/metadata/properties" ma:root="true" ma:fieldsID="b47aafab6db1d0c3842546bbcab82c0a" ns2:_="" ns3:_="">
     <xsd:import namespace="99d36e0a-1892-4c93-a6ed-997123411f56"/>
@@ -11276,6 +11542,15 @@
 </ct:contentTypeSchema>
 </file>
 
+<file path=customXml/item2.xml><?xml version="1.0" encoding="utf-8"?>
+<?mso-contentType ?>
+<FormTemplates xmlns="http://schemas.microsoft.com/sharepoint/v3/contenttype/forms">
+  <Display>DocumentLibraryForm</Display>
+  <Edit>DocumentLibraryForm</Edit>
+  <New>DocumentLibraryForm</New>
+</FormTemplates>
+</file>
+
 <file path=customXml/item3.xml><?xml version="1.0" encoding="utf-8"?>
 <p:properties xmlns:p="http://schemas.microsoft.com/office/2006/metadata/properties" xmlns:xsi="http://www.w3.org/2001/XMLSchema-instance" xmlns:pc="http://schemas.microsoft.com/office/infopath/2007/PartnerControls">
   <documentManagement>
@@ -11288,14 +11563,6 @@
 </file>
 
 <file path=customXml/itemProps1.xml><?xml version="1.0" encoding="utf-8"?>
-<ds:datastoreItem xmlns:ds="http://schemas.openxmlformats.org/officeDocument/2006/customXml" ds:itemID="{C16CCE72-28BC-4D51-93DB-16E76FCC39B4}">
-  <ds:schemaRefs>
-    <ds:schemaRef ds:uri="http://schemas.microsoft.com/sharepoint/v3/contenttype/forms"/>
-  </ds:schemaRefs>
-</ds:datastoreItem>
-</file>
-
-<file path=customXml/itemProps2.xml><?xml version="1.0" encoding="utf-8"?>
 <ds:datastoreItem xmlns:ds="http://schemas.openxmlformats.org/officeDocument/2006/customXml" ds:itemID="{3E9A6F01-09CF-4C74-8294-97B8CD6AB705}">
   <ds:schemaRefs>
     <ds:schemaRef ds:uri="http://schemas.microsoft.com/office/2006/metadata/contentType"/>
@@ -11314,6 +11581,14 @@
 </ds:datastoreItem>
 </file>
 
+<file path=customXml/itemProps2.xml><?xml version="1.0" encoding="utf-8"?>
+<ds:datastoreItem xmlns:ds="http://schemas.openxmlformats.org/officeDocument/2006/customXml" ds:itemID="{C16CCE72-28BC-4D51-93DB-16E76FCC39B4}">
+  <ds:schemaRefs>
+    <ds:schemaRef ds:uri="http://schemas.microsoft.com/sharepoint/v3/contenttype/forms"/>
+  </ds:schemaRefs>
+</ds:datastoreItem>
+</file>
+
 <file path=customXml/itemProps3.xml><?xml version="1.0" encoding="utf-8"?>
 <ds:datastoreItem xmlns:ds="http://schemas.openxmlformats.org/officeDocument/2006/customXml" ds:itemID="{B0EA0488-F363-4235-A01F-0D3489C7AB3A}">
   <ds:schemaRefs>

</xml_diff>

<commit_message>
add diagrama de Strategy
</commit_message>
<xml_diff>
--- a/documentacao/Especificações do sistema.docx
+++ b/documentacao/Especificações do sistema.docx
@@ -1311,23 +1311,7 @@
                 <w:sz w:val="24"/>
                 <w:szCs w:val="24"/>
               </w:rPr>
-              <w:t xml:space="preserve">permitir que o vendedor retire o automóvel da venda e que </w:t>
-            </w:r>
-            <w:proofErr w:type="gramStart"/>
-            <w:r>
-              <w:rPr>
-                <w:sz w:val="24"/>
-                <w:szCs w:val="24"/>
-              </w:rPr>
-              <w:t>adicione-o</w:t>
-            </w:r>
-            <w:proofErr w:type="gramEnd"/>
-            <w:r>
-              <w:rPr>
-                <w:sz w:val="24"/>
-                <w:szCs w:val="24"/>
-              </w:rPr>
-              <w:t xml:space="preserve"> a venda.</w:t>
+              <w:t>permitir que o vendedor retire o automóvel da venda e que adicione-o a venda.</w:t>
             </w:r>
           </w:p>
         </w:tc>
@@ -3291,23 +3275,7 @@
                 <w:sz w:val="24"/>
                 <w:szCs w:val="24"/>
               </w:rPr>
-              <w:t xml:space="preserve"> ter o valor médio superior </w:t>
-            </w:r>
-            <w:proofErr w:type="gramStart"/>
-            <w:r>
-              <w:rPr>
-                <w:sz w:val="24"/>
-                <w:szCs w:val="24"/>
-              </w:rPr>
-              <w:t>à</w:t>
-            </w:r>
-            <w:proofErr w:type="gramEnd"/>
-            <w:r>
-              <w:rPr>
-                <w:sz w:val="24"/>
-                <w:szCs w:val="24"/>
-              </w:rPr>
-              <w:t xml:space="preserve"> R$ 100.000,00</w:t>
+              <w:t xml:space="preserve"> ter o valor médio superior à R$ 100.000,00</w:t>
             </w:r>
           </w:p>
         </w:tc>
@@ -3368,6 +3336,13 @@
                 <w:szCs w:val="24"/>
               </w:rPr>
             </w:pPr>
+            <w:r>
+              <w:rPr>
+                <w:sz w:val="24"/>
+                <w:szCs w:val="24"/>
+              </w:rPr>
+              <w:t>Validação campo VIN</w:t>
+            </w:r>
           </w:p>
         </w:tc>
         <w:tc>
@@ -3391,6 +3366,20 @@
                 <w:szCs w:val="24"/>
               </w:rPr>
             </w:pPr>
+            <w:r>
+              <w:rPr>
+                <w:sz w:val="24"/>
+                <w:szCs w:val="24"/>
+              </w:rPr>
+              <w:t>A numeração do chassi é o documento de identidade de um carro. Essa sequência alfanumérica de 17 caracteres– oficialmente chamada de número de identificação do veículo (VIN)</w:t>
+            </w:r>
+            <w:r>
+              <w:rPr>
+                <w:sz w:val="24"/>
+                <w:szCs w:val="24"/>
+              </w:rPr>
+              <w:t>.</w:t>
+            </w:r>
           </w:p>
         </w:tc>
       </w:tr>
@@ -4470,6 +4459,7 @@
                       <w:sz w:val="20"/>
                       <w:szCs w:val="20"/>
                     </w:rPr>
+                    <w:lastRenderedPageBreak/>
                     <w:t>RN0026</w:t>
                   </w:r>
                 </w:p>
@@ -4669,7 +4659,6 @@
                       <w:sz w:val="20"/>
                       <w:szCs w:val="20"/>
                     </w:rPr>
-                    <w:lastRenderedPageBreak/>
                     <w:t>RN0028</w:t>
                   </w:r>
                 </w:p>
@@ -5673,6 +5662,7 @@
                 <w:sz w:val="20"/>
                 <w:szCs w:val="20"/>
               </w:rPr>
+              <w:lastRenderedPageBreak/>
               <w:t>Também deve ser validado o aceite da compra pela respectiva operadora de cartão de crédito.</w:t>
             </w:r>
           </w:p>
@@ -5709,6 +5699,7 @@
                 <w:sz w:val="20"/>
                 <w:szCs w:val="20"/>
               </w:rPr>
+              <w:lastRenderedPageBreak/>
               <w:t>RN0038</w:t>
             </w:r>
           </w:p>
@@ -5798,7 +5789,6 @@
                 <w:sz w:val="20"/>
                 <w:szCs w:val="20"/>
               </w:rPr>
-              <w:lastRenderedPageBreak/>
               <w:t>Caso contrário deve passar a ter o status REPROVADA.</w:t>
             </w:r>
           </w:p>
@@ -5835,7 +5825,6 @@
                 <w:sz w:val="20"/>
                 <w:szCs w:val="20"/>
               </w:rPr>
-              <w:lastRenderedPageBreak/>
               <w:t>RN0039</w:t>
             </w:r>
           </w:p>
@@ -6512,23 +6501,7 @@
                 <w:sz w:val="20"/>
                 <w:szCs w:val="20"/>
               </w:rPr>
-              <w:t xml:space="preserve">Toda vez que um item for desbloqueado </w:t>
-            </w:r>
-            <w:proofErr w:type="gramStart"/>
-            <w:r>
-              <w:rPr>
-                <w:sz w:val="20"/>
-                <w:szCs w:val="20"/>
-              </w:rPr>
-              <w:t>todos itens</w:t>
-            </w:r>
-            <w:proofErr w:type="gramEnd"/>
-            <w:r>
-              <w:rPr>
-                <w:sz w:val="20"/>
-                <w:szCs w:val="20"/>
-              </w:rPr>
-              <w:t xml:space="preserve"> do mesmo produto deverão ser retirados do carrinho de compra que gerou o prazo de bloqueio. </w:t>
+              <w:t xml:space="preserve">Toda vez que um item for desbloqueado todos itens do mesmo produto deverão ser retirados do carrinho de compra que gerou o prazo de bloqueio. </w:t>
             </w:r>
           </w:p>
         </w:tc>
@@ -6933,23 +6906,7 @@
                 <w:sz w:val="20"/>
                 <w:szCs w:val="20"/>
               </w:rPr>
-              <w:t xml:space="preserve">Quando itens de um determinado livro forem registrados com valores de custo diferentes deverá ser calculado o valor de venda com base no grupo de precificação, porém o valor de </w:t>
-            </w:r>
-            <w:proofErr w:type="gramStart"/>
-            <w:r>
-              <w:rPr>
-                <w:sz w:val="20"/>
-                <w:szCs w:val="20"/>
-              </w:rPr>
-              <w:t>todos itens</w:t>
-            </w:r>
-            <w:proofErr w:type="gramEnd"/>
-            <w:r>
-              <w:rPr>
-                <w:sz w:val="20"/>
-                <w:szCs w:val="20"/>
-              </w:rPr>
-              <w:t xml:space="preserve"> deverão ser iguais, considerando então o maior valor de custo.</w:t>
+              <w:t>Quando itens de um determinado livro forem registrados com valores de custo diferentes deverá ser calculado o valor de venda com base no grupo de precificação, porém o valor de todos itens deverão ser iguais, considerando então o maior valor de custo.</w:t>
             </w:r>
           </w:p>
         </w:tc>
@@ -7263,6 +7220,7 @@
                 <w:sz w:val="20"/>
                 <w:szCs w:val="20"/>
               </w:rPr>
+              <w:lastRenderedPageBreak/>
               <w:t>RNF0064</w:t>
             </w:r>
           </w:p>
@@ -7390,7 +7348,6 @@
                 <w:sz w:val="20"/>
                 <w:szCs w:val="20"/>
               </w:rPr>
-              <w:lastRenderedPageBreak/>
               <w:t>Definindo valor de venda</w:t>
             </w:r>
           </w:p>
@@ -8082,23 +8039,7 @@
                 <w:sz w:val="24"/>
                 <w:szCs w:val="24"/>
               </w:rPr>
-              <w:t xml:space="preserve">O sistema deve disponibilizar no cadastro de clientes a consulta de </w:t>
-            </w:r>
-            <w:proofErr w:type="gramStart"/>
-            <w:r>
-              <w:rPr>
-                <w:sz w:val="24"/>
-                <w:szCs w:val="24"/>
-              </w:rPr>
-              <w:t>todas transações</w:t>
-            </w:r>
-            <w:proofErr w:type="gramEnd"/>
-            <w:r>
-              <w:rPr>
-                <w:sz w:val="24"/>
-                <w:szCs w:val="24"/>
-              </w:rPr>
-              <w:t xml:space="preserve"> já realizadas por ele.</w:t>
+              <w:t>O sistema deve disponibilizar no cadastro de clientes a consulta de todas transações já realizadas por ele.</w:t>
             </w:r>
           </w:p>
         </w:tc>
@@ -8391,7 +8332,6 @@
                 <w:sz w:val="20"/>
                 <w:szCs w:val="20"/>
               </w:rPr>
-              <w:lastRenderedPageBreak/>
               <w:t>RF0031</w:t>
             </w:r>
           </w:p>
@@ -8707,23 +8647,7 @@
                 <w:sz w:val="20"/>
                 <w:szCs w:val="20"/>
               </w:rPr>
-              <w:t xml:space="preserve">O cliente pode selecionar qualquer endereço de entrega previamente cadastrado em seu perfil ou um novo endereço de entrega pode ser cadastrado. Caso um novo endereço de entrega seja inserido, deve-se dar a possibilidade que </w:t>
-            </w:r>
-            <w:proofErr w:type="gramStart"/>
-            <w:r>
-              <w:rPr>
-                <w:sz w:val="20"/>
-                <w:szCs w:val="20"/>
-              </w:rPr>
-              <w:t>o mesmo</w:t>
-            </w:r>
-            <w:proofErr w:type="gramEnd"/>
-            <w:r>
-              <w:rPr>
-                <w:sz w:val="20"/>
-                <w:szCs w:val="20"/>
-              </w:rPr>
-              <w:t xml:space="preserve"> seja incorporado ao perfil do cliente.</w:t>
+              <w:t>O cliente pode selecionar qualquer endereço de entrega previamente cadastrado em seu perfil ou um novo endereço de entrega pode ser cadastrado. Caso um novo endereço de entrega seja inserido, deve-se dar a possibilidade que o mesmo seja incorporado ao perfil do cliente.</w:t>
             </w:r>
           </w:p>
         </w:tc>
@@ -8791,23 +8715,7 @@
                 <w:sz w:val="20"/>
                 <w:szCs w:val="20"/>
               </w:rPr>
-              <w:t xml:space="preserve">O cliente pode selecionar qualquer cartão de crédito previamente cadastrado em seu perfil ou um novo cartão de crédito pode ser cadastrado. Caso um novo cartão de crédito seja cadastrado, deve-se dar a possibilidade que </w:t>
-            </w:r>
-            <w:proofErr w:type="gramStart"/>
-            <w:r>
-              <w:rPr>
-                <w:sz w:val="20"/>
-                <w:szCs w:val="20"/>
-              </w:rPr>
-              <w:t>o mesmo</w:t>
-            </w:r>
-            <w:proofErr w:type="gramEnd"/>
-            <w:r>
-              <w:rPr>
-                <w:sz w:val="20"/>
-                <w:szCs w:val="20"/>
-              </w:rPr>
-              <w:t xml:space="preserve"> seja incorporado ao perfil do cliente.</w:t>
+              <w:t>O cliente pode selecionar qualquer cartão de crédito previamente cadastrado em seu perfil ou um novo cartão de crédito pode ser cadastrado. Caso um novo cartão de crédito seja cadastrado, deve-se dar a possibilidade que o mesmo seja incorporado ao perfil do cliente.</w:t>
             </w:r>
           </w:p>
           <w:p>
@@ -9148,23 +9056,7 @@
                 <w:sz w:val="20"/>
                 <w:szCs w:val="20"/>
               </w:rPr>
-              <w:t xml:space="preserve">O sistema deve possibilitar que um item de uma compra seja trocado por um cliente através da visualização de pedidos </w:t>
-            </w:r>
-            <w:proofErr w:type="gramStart"/>
-            <w:r>
-              <w:rPr>
-                <w:sz w:val="20"/>
-                <w:szCs w:val="20"/>
-              </w:rPr>
-              <w:t>do mesmo</w:t>
-            </w:r>
-            <w:proofErr w:type="gramEnd"/>
-            <w:r>
-              <w:rPr>
-                <w:sz w:val="20"/>
-                <w:szCs w:val="20"/>
-              </w:rPr>
-              <w:t>.</w:t>
+              <w:t>O sistema deve possibilitar que um item de uma compra seja trocado por um cliente através da visualização de pedidos do mesmo.</w:t>
             </w:r>
           </w:p>
         </w:tc>
@@ -9258,6 +9150,7 @@
                 <w:sz w:val="20"/>
                 <w:szCs w:val="20"/>
               </w:rPr>
+              <w:lastRenderedPageBreak/>
               <w:t>RF0042</w:t>
             </w:r>
           </w:p>
@@ -9327,7 +9220,6 @@
                 <w:sz w:val="20"/>
                 <w:szCs w:val="20"/>
               </w:rPr>
-              <w:lastRenderedPageBreak/>
               <w:t>RF0043</w:t>
             </w:r>
           </w:p>
@@ -11366,6 +11258,15 @@
 </file>
 
 <file path=customXml/item1.xml><?xml version="1.0" encoding="utf-8"?>
+<?mso-contentType ?>
+<FormTemplates xmlns="http://schemas.microsoft.com/sharepoint/v3/contenttype/forms">
+  <Display>DocumentLibraryForm</Display>
+  <Edit>DocumentLibraryForm</Edit>
+  <New>DocumentLibraryForm</New>
+</FormTemplates>
+</file>
+
+<file path=customXml/item2.xml><?xml version="1.0" encoding="utf-8"?>
 <ct:contentTypeSchema xmlns:ct="http://schemas.microsoft.com/office/2006/metadata/contentType" xmlns:ma="http://schemas.microsoft.com/office/2006/metadata/properties/metaAttributes" ct:_="" ma:_="" ma:contentTypeName="Document" ma:contentTypeID="0x010100FA525D1BAF5E45498A18186E7D0FB776" ma:contentTypeVersion="9" ma:contentTypeDescription="Create a new document." ma:contentTypeScope="" ma:versionID="6f882d159fc9b4e3ddb3562ea9962f0d">
   <xsd:schema xmlns:xsd="http://www.w3.org/2001/XMLSchema" xmlns:xs="http://www.w3.org/2001/XMLSchema" xmlns:p="http://schemas.microsoft.com/office/2006/metadata/properties" xmlns:ns2="99d36e0a-1892-4c93-a6ed-997123411f56" xmlns:ns3="ae2c38e5-2f96-4663-8a61-aaaf78e2193b" targetNamespace="http://schemas.microsoft.com/office/2006/metadata/properties" ma:root="true" ma:fieldsID="b47aafab6db1d0c3842546bbcab82c0a" ns2:_="" ns3:_="">
     <xsd:import namespace="99d36e0a-1892-4c93-a6ed-997123411f56"/>
@@ -11542,15 +11443,6 @@
 </ct:contentTypeSchema>
 </file>
 
-<file path=customXml/item2.xml><?xml version="1.0" encoding="utf-8"?>
-<?mso-contentType ?>
-<FormTemplates xmlns="http://schemas.microsoft.com/sharepoint/v3/contenttype/forms">
-  <Display>DocumentLibraryForm</Display>
-  <Edit>DocumentLibraryForm</Edit>
-  <New>DocumentLibraryForm</New>
-</FormTemplates>
-</file>
-
 <file path=customXml/item3.xml><?xml version="1.0" encoding="utf-8"?>
 <p:properties xmlns:p="http://schemas.microsoft.com/office/2006/metadata/properties" xmlns:xsi="http://www.w3.org/2001/XMLSchema-instance" xmlns:pc="http://schemas.microsoft.com/office/infopath/2007/PartnerControls">
   <documentManagement>
@@ -11563,6 +11455,14 @@
 </file>
 
 <file path=customXml/itemProps1.xml><?xml version="1.0" encoding="utf-8"?>
+<ds:datastoreItem xmlns:ds="http://schemas.openxmlformats.org/officeDocument/2006/customXml" ds:itemID="{C16CCE72-28BC-4D51-93DB-16E76FCC39B4}">
+  <ds:schemaRefs>
+    <ds:schemaRef ds:uri="http://schemas.microsoft.com/sharepoint/v3/contenttype/forms"/>
+  </ds:schemaRefs>
+</ds:datastoreItem>
+</file>
+
+<file path=customXml/itemProps2.xml><?xml version="1.0" encoding="utf-8"?>
 <ds:datastoreItem xmlns:ds="http://schemas.openxmlformats.org/officeDocument/2006/customXml" ds:itemID="{3E9A6F01-09CF-4C74-8294-97B8CD6AB705}">
   <ds:schemaRefs>
     <ds:schemaRef ds:uri="http://schemas.microsoft.com/office/2006/metadata/contentType"/>
@@ -11581,14 +11481,6 @@
 </ds:datastoreItem>
 </file>
 
-<file path=customXml/itemProps2.xml><?xml version="1.0" encoding="utf-8"?>
-<ds:datastoreItem xmlns:ds="http://schemas.openxmlformats.org/officeDocument/2006/customXml" ds:itemID="{C16CCE72-28BC-4D51-93DB-16E76FCC39B4}">
-  <ds:schemaRefs>
-    <ds:schemaRef ds:uri="http://schemas.microsoft.com/sharepoint/v3/contenttype/forms"/>
-  </ds:schemaRefs>
-</ds:datastoreItem>
-</file>
-
 <file path=customXml/itemProps3.xml><?xml version="1.0" encoding="utf-8"?>
 <ds:datastoreItem xmlns:ds="http://schemas.openxmlformats.org/officeDocument/2006/customXml" ds:itemID="{B0EA0488-F363-4235-A01F-0D3489C7AB3A}">
   <ds:schemaRefs>

</xml_diff>

<commit_message>
add diagrama de sequencia
</commit_message>
<xml_diff>
--- a/documentacao/Especificações do sistema.docx
+++ b/documentacao/Especificações do sistema.docx
@@ -1311,7 +1311,21 @@
                 <w:sz w:val="24"/>
                 <w:szCs w:val="24"/>
               </w:rPr>
-              <w:t>permitir que o vendedor retire o automóvel da venda e que adicione-o a venda.</w:t>
+              <w:t xml:space="preserve">permitir que o vendedor retire o automóvel da venda e que </w:t>
+            </w:r>
+            <w:r>
+              <w:rPr>
+                <w:sz w:val="24"/>
+                <w:szCs w:val="24"/>
+              </w:rPr>
+              <w:t>o adicione</w:t>
+            </w:r>
+            <w:r>
+              <w:rPr>
+                <w:sz w:val="24"/>
+                <w:szCs w:val="24"/>
+              </w:rPr>
+              <w:t xml:space="preserve"> a venda.</w:t>
             </w:r>
           </w:p>
         </w:tc>
@@ -3053,14 +3067,22 @@
                 <w:sz w:val="24"/>
                 <w:szCs w:val="24"/>
               </w:rPr>
-              <w:t>híbrido</w:t>
-            </w:r>
-            <w:r>
-              <w:rPr>
-                <w:sz w:val="24"/>
-                <w:szCs w:val="24"/>
-              </w:rPr>
-              <w:t xml:space="preserve">), combustível utilizado (gasolina, álcool, </w:t>
+              <w:t>automatizado</w:t>
+            </w:r>
+            <w:r>
+              <w:rPr>
+                <w:sz w:val="24"/>
+                <w:szCs w:val="24"/>
+              </w:rPr>
+              <w:t xml:space="preserve">), combustível utilizado </w:t>
+            </w:r>
+            <w:r>
+              <w:rPr>
+                <w:sz w:val="24"/>
+                <w:szCs w:val="24"/>
+              </w:rPr>
+              <w:lastRenderedPageBreak/>
+              <w:t xml:space="preserve">(gasolina, álcool, </w:t>
             </w:r>
             <w:proofErr w:type="spellStart"/>
             <w:r>
@@ -3076,15 +3098,7 @@
                 <w:sz w:val="24"/>
                 <w:szCs w:val="24"/>
               </w:rPr>
-              <w:t xml:space="preserve">, </w:t>
-            </w:r>
-            <w:r>
-              <w:rPr>
-                <w:sz w:val="24"/>
-                <w:szCs w:val="24"/>
-              </w:rPr>
-              <w:lastRenderedPageBreak/>
-              <w:t xml:space="preserve">diesel ou elétrico), </w:t>
+              <w:t xml:space="preserve">, diesel ou elétrico), </w:t>
             </w:r>
             <w:r>
               <w:rPr>
@@ -3275,7 +3289,23 @@
                 <w:sz w:val="24"/>
                 <w:szCs w:val="24"/>
               </w:rPr>
-              <w:t xml:space="preserve"> ter o valor médio superior à R$ 100.000,00</w:t>
+              <w:t xml:space="preserve"> ter o valor médio superior </w:t>
+            </w:r>
+            <w:proofErr w:type="gramStart"/>
+            <w:r>
+              <w:rPr>
+                <w:sz w:val="24"/>
+                <w:szCs w:val="24"/>
+              </w:rPr>
+              <w:t>à</w:t>
+            </w:r>
+            <w:proofErr w:type="gramEnd"/>
+            <w:r>
+              <w:rPr>
+                <w:sz w:val="24"/>
+                <w:szCs w:val="24"/>
+              </w:rPr>
+              <w:t xml:space="preserve"> R$ 100.000,00</w:t>
             </w:r>
           </w:p>
         </w:tc>
@@ -3439,6 +3469,13 @@
                 <w:szCs w:val="24"/>
               </w:rPr>
             </w:pPr>
+            <w:r>
+              <w:rPr>
+                <w:sz w:val="24"/>
+                <w:szCs w:val="24"/>
+              </w:rPr>
+              <w:t>Validação da existência do automóvel.</w:t>
+            </w:r>
           </w:p>
         </w:tc>
         <w:tc>
@@ -3462,6 +3499,13 @@
                 <w:szCs w:val="24"/>
               </w:rPr>
             </w:pPr>
+            <w:r>
+              <w:rPr>
+                <w:sz w:val="24"/>
+                <w:szCs w:val="24"/>
+              </w:rPr>
+              <w:t>Não pode haver o cadastro de um mesmo automóvel.</w:t>
+            </w:r>
           </w:p>
         </w:tc>
       </w:tr>
@@ -4361,6 +4405,7 @@
                       <w:sz w:val="20"/>
                       <w:szCs w:val="20"/>
                     </w:rPr>
+                    <w:lastRenderedPageBreak/>
                     <w:t>RN0025</w:t>
                   </w:r>
                 </w:p>
@@ -4459,7 +4504,6 @@
                       <w:sz w:val="20"/>
                       <w:szCs w:val="20"/>
                     </w:rPr>
-                    <w:lastRenderedPageBreak/>
                     <w:t>RN0026</w:t>
                   </w:r>
                 </w:p>
@@ -5633,36 +5677,43 @@
                 <w:sz w:val="20"/>
                 <w:szCs w:val="20"/>
               </w:rPr>
-              <w:t>Após a finalização da compra a forma de pagamento deve ser validada. Para tal deve-se validar a validade e veracidade dos cupons de troca e promocionais que porventura foram utilizados.</w:t>
-            </w:r>
-          </w:p>
-          <w:p>
-            <w:pPr>
-              <w:tabs>
-                <w:tab w:val="left" w:pos="8860"/>
-              </w:tabs>
-              <w:rPr>
-                <w:sz w:val="20"/>
-                <w:szCs w:val="20"/>
-              </w:rPr>
-            </w:pPr>
-          </w:p>
-          <w:p>
-            <w:pPr>
-              <w:tabs>
-                <w:tab w:val="left" w:pos="8860"/>
-              </w:tabs>
-              <w:rPr>
-                <w:sz w:val="20"/>
-                <w:szCs w:val="20"/>
-              </w:rPr>
-            </w:pPr>
+              <w:t xml:space="preserve">Após a finalização da compra a forma de pagamento deve ser validada. Para tal deve-se validar a validade </w:t>
+            </w:r>
             <w:r>
               <w:rPr>
                 <w:sz w:val="20"/>
                 <w:szCs w:val="20"/>
               </w:rPr>
               <w:lastRenderedPageBreak/>
+              <w:t>e veracidade dos cupons de troca e promocionais que porventura foram utilizados.</w:t>
+            </w:r>
+          </w:p>
+          <w:p>
+            <w:pPr>
+              <w:tabs>
+                <w:tab w:val="left" w:pos="8860"/>
+              </w:tabs>
+              <w:rPr>
+                <w:sz w:val="20"/>
+                <w:szCs w:val="20"/>
+              </w:rPr>
+            </w:pPr>
+          </w:p>
+          <w:p>
+            <w:pPr>
+              <w:tabs>
+                <w:tab w:val="left" w:pos="8860"/>
+              </w:tabs>
+              <w:rPr>
+                <w:sz w:val="20"/>
+                <w:szCs w:val="20"/>
+              </w:rPr>
+            </w:pPr>
+            <w:r>
+              <w:rPr>
+                <w:sz w:val="20"/>
+                <w:szCs w:val="20"/>
+              </w:rPr>
               <w:t>Também deve ser validado o aceite da compra pela respectiva operadora de cartão de crédito.</w:t>
             </w:r>
           </w:p>
@@ -6501,7 +6552,23 @@
                 <w:sz w:val="20"/>
                 <w:szCs w:val="20"/>
               </w:rPr>
-              <w:t xml:space="preserve">Toda vez que um item for desbloqueado todos itens do mesmo produto deverão ser retirados do carrinho de compra que gerou o prazo de bloqueio. </w:t>
+              <w:t xml:space="preserve">Toda vez que um item for desbloqueado </w:t>
+            </w:r>
+            <w:proofErr w:type="gramStart"/>
+            <w:r>
+              <w:rPr>
+                <w:sz w:val="20"/>
+                <w:szCs w:val="20"/>
+              </w:rPr>
+              <w:t>todos itens</w:t>
+            </w:r>
+            <w:proofErr w:type="gramEnd"/>
+            <w:r>
+              <w:rPr>
+                <w:sz w:val="20"/>
+                <w:szCs w:val="20"/>
+              </w:rPr>
+              <w:t xml:space="preserve"> do mesmo produto deverão ser retirados do carrinho de compra que gerou o prazo de bloqueio. </w:t>
             </w:r>
           </w:p>
         </w:tc>
@@ -6906,7 +6973,23 @@
                 <w:sz w:val="20"/>
                 <w:szCs w:val="20"/>
               </w:rPr>
-              <w:t>Quando itens de um determinado livro forem registrados com valores de custo diferentes deverá ser calculado o valor de venda com base no grupo de precificação, porém o valor de todos itens deverão ser iguais, considerando então o maior valor de custo.</w:t>
+              <w:t xml:space="preserve">Quando itens de um determinado livro forem registrados com valores de custo diferentes deverá ser calculado o valor de venda com base no grupo de precificação, porém o valor de </w:t>
+            </w:r>
+            <w:proofErr w:type="gramStart"/>
+            <w:r>
+              <w:rPr>
+                <w:sz w:val="20"/>
+                <w:szCs w:val="20"/>
+              </w:rPr>
+              <w:t>todos itens</w:t>
+            </w:r>
+            <w:proofErr w:type="gramEnd"/>
+            <w:r>
+              <w:rPr>
+                <w:sz w:val="20"/>
+                <w:szCs w:val="20"/>
+              </w:rPr>
+              <w:t xml:space="preserve"> deverão ser iguais, considerando então o maior valor de custo.</w:t>
             </w:r>
           </w:p>
         </w:tc>
@@ -7049,6 +7132,7 @@
                 <w:sz w:val="20"/>
                 <w:szCs w:val="20"/>
               </w:rPr>
+              <w:lastRenderedPageBreak/>
               <w:t>RN0062</w:t>
             </w:r>
           </w:p>
@@ -7220,7 +7304,6 @@
                 <w:sz w:val="20"/>
                 <w:szCs w:val="20"/>
               </w:rPr>
-              <w:lastRenderedPageBreak/>
               <w:t>RNF0064</w:t>
             </w:r>
           </w:p>
@@ -8039,7 +8122,23 @@
                 <w:sz w:val="24"/>
                 <w:szCs w:val="24"/>
               </w:rPr>
-              <w:t>O sistema deve disponibilizar no cadastro de clientes a consulta de todas transações já realizadas por ele.</w:t>
+              <w:t xml:space="preserve">O sistema deve disponibilizar no cadastro de clientes a consulta de </w:t>
+            </w:r>
+            <w:proofErr w:type="gramStart"/>
+            <w:r>
+              <w:rPr>
+                <w:sz w:val="24"/>
+                <w:szCs w:val="24"/>
+              </w:rPr>
+              <w:t>todas transações</w:t>
+            </w:r>
+            <w:proofErr w:type="gramEnd"/>
+            <w:r>
+              <w:rPr>
+                <w:sz w:val="24"/>
+                <w:szCs w:val="24"/>
+              </w:rPr>
+              <w:t xml:space="preserve"> já realizadas por ele.</w:t>
             </w:r>
           </w:p>
         </w:tc>
@@ -8243,7 +8342,15 @@
                 <w:sz w:val="24"/>
                 <w:szCs w:val="24"/>
               </w:rPr>
-              <w:t xml:space="preserve">O sistema deve possibilitar que a senha do usuário seja alterada sem que seja necessária a alteração de todos os dados cadastrais. </w:t>
+              <w:t xml:space="preserve">O sistema deve possibilitar que a senha do usuário seja alterada sem que seja </w:t>
+            </w:r>
+            <w:r>
+              <w:rPr>
+                <w:sz w:val="24"/>
+                <w:szCs w:val="24"/>
+              </w:rPr>
+              <w:lastRenderedPageBreak/>
+              <w:t xml:space="preserve">necessária a alteração de todos os dados cadastrais. </w:t>
             </w:r>
           </w:p>
         </w:tc>
@@ -8647,7 +8754,23 @@
                 <w:sz w:val="20"/>
                 <w:szCs w:val="20"/>
               </w:rPr>
-              <w:t>O cliente pode selecionar qualquer endereço de entrega previamente cadastrado em seu perfil ou um novo endereço de entrega pode ser cadastrado. Caso um novo endereço de entrega seja inserido, deve-se dar a possibilidade que o mesmo seja incorporado ao perfil do cliente.</w:t>
+              <w:t xml:space="preserve">O cliente pode selecionar qualquer endereço de entrega previamente cadastrado em seu perfil ou um novo endereço de entrega pode ser cadastrado. Caso um novo endereço de entrega seja inserido, deve-se dar a possibilidade que </w:t>
+            </w:r>
+            <w:proofErr w:type="gramStart"/>
+            <w:r>
+              <w:rPr>
+                <w:sz w:val="20"/>
+                <w:szCs w:val="20"/>
+              </w:rPr>
+              <w:t>o mesmo</w:t>
+            </w:r>
+            <w:proofErr w:type="gramEnd"/>
+            <w:r>
+              <w:rPr>
+                <w:sz w:val="20"/>
+                <w:szCs w:val="20"/>
+              </w:rPr>
+              <w:t xml:space="preserve"> seja incorporado ao perfil do cliente.</w:t>
             </w:r>
           </w:p>
         </w:tc>
@@ -8715,7 +8838,23 @@
                 <w:sz w:val="20"/>
                 <w:szCs w:val="20"/>
               </w:rPr>
-              <w:t>O cliente pode selecionar qualquer cartão de crédito previamente cadastrado em seu perfil ou um novo cartão de crédito pode ser cadastrado. Caso um novo cartão de crédito seja cadastrado, deve-se dar a possibilidade que o mesmo seja incorporado ao perfil do cliente.</w:t>
+              <w:t xml:space="preserve">O cliente pode selecionar qualquer cartão de crédito previamente cadastrado em seu perfil ou um novo cartão de crédito pode ser cadastrado. Caso um novo cartão de crédito seja cadastrado, deve-se dar a possibilidade que </w:t>
+            </w:r>
+            <w:proofErr w:type="gramStart"/>
+            <w:r>
+              <w:rPr>
+                <w:sz w:val="20"/>
+                <w:szCs w:val="20"/>
+              </w:rPr>
+              <w:t>o mesmo</w:t>
+            </w:r>
+            <w:proofErr w:type="gramEnd"/>
+            <w:r>
+              <w:rPr>
+                <w:sz w:val="20"/>
+                <w:szCs w:val="20"/>
+              </w:rPr>
+              <w:t xml:space="preserve"> seja incorporado ao perfil do cliente.</w:t>
             </w:r>
           </w:p>
           <w:p>
@@ -9056,7 +9195,23 @@
                 <w:sz w:val="20"/>
                 <w:szCs w:val="20"/>
               </w:rPr>
-              <w:t>O sistema deve possibilitar que um item de uma compra seja trocado por um cliente através da visualização de pedidos do mesmo.</w:t>
+              <w:t xml:space="preserve">O sistema deve possibilitar que um item de uma compra seja trocado por um cliente através da visualização de pedidos </w:t>
+            </w:r>
+            <w:proofErr w:type="gramStart"/>
+            <w:r>
+              <w:rPr>
+                <w:sz w:val="20"/>
+                <w:szCs w:val="20"/>
+              </w:rPr>
+              <w:t>do mesmo</w:t>
+            </w:r>
+            <w:proofErr w:type="gramEnd"/>
+            <w:r>
+              <w:rPr>
+                <w:sz w:val="20"/>
+                <w:szCs w:val="20"/>
+              </w:rPr>
+              <w:t>.</w:t>
             </w:r>
           </w:p>
         </w:tc>
@@ -9125,7 +9280,15 @@
                 <w:sz w:val="20"/>
                 <w:szCs w:val="20"/>
               </w:rPr>
-              <w:t>O sistema deverá possibilitar que o administrador autorize pedidos ou compra com status EM TROCA. Assim o pedido passa ficar com status TROCA AUTORIZADA.</w:t>
+              <w:t xml:space="preserve">O sistema deverá possibilitar que o administrador autorize pedidos ou compra com status EM TROCA. </w:t>
+            </w:r>
+            <w:r>
+              <w:rPr>
+                <w:sz w:val="20"/>
+                <w:szCs w:val="20"/>
+              </w:rPr>
+              <w:lastRenderedPageBreak/>
+              <w:t>Assim o pedido passa ficar com status TROCA AUTORIZADA.</w:t>
             </w:r>
           </w:p>
         </w:tc>
@@ -11258,15 +11421,6 @@
 </file>
 
 <file path=customXml/item1.xml><?xml version="1.0" encoding="utf-8"?>
-<?mso-contentType ?>
-<FormTemplates xmlns="http://schemas.microsoft.com/sharepoint/v3/contenttype/forms">
-  <Display>DocumentLibraryForm</Display>
-  <Edit>DocumentLibraryForm</Edit>
-  <New>DocumentLibraryForm</New>
-</FormTemplates>
-</file>
-
-<file path=customXml/item2.xml><?xml version="1.0" encoding="utf-8"?>
 <ct:contentTypeSchema xmlns:ct="http://schemas.microsoft.com/office/2006/metadata/contentType" xmlns:ma="http://schemas.microsoft.com/office/2006/metadata/properties/metaAttributes" ct:_="" ma:_="" ma:contentTypeName="Document" ma:contentTypeID="0x010100FA525D1BAF5E45498A18186E7D0FB776" ma:contentTypeVersion="9" ma:contentTypeDescription="Create a new document." ma:contentTypeScope="" ma:versionID="6f882d159fc9b4e3ddb3562ea9962f0d">
   <xsd:schema xmlns:xsd="http://www.w3.org/2001/XMLSchema" xmlns:xs="http://www.w3.org/2001/XMLSchema" xmlns:p="http://schemas.microsoft.com/office/2006/metadata/properties" xmlns:ns2="99d36e0a-1892-4c93-a6ed-997123411f56" xmlns:ns3="ae2c38e5-2f96-4663-8a61-aaaf78e2193b" targetNamespace="http://schemas.microsoft.com/office/2006/metadata/properties" ma:root="true" ma:fieldsID="b47aafab6db1d0c3842546bbcab82c0a" ns2:_="" ns3:_="">
     <xsd:import namespace="99d36e0a-1892-4c93-a6ed-997123411f56"/>
@@ -11443,6 +11597,15 @@
 </ct:contentTypeSchema>
 </file>
 
+<file path=customXml/item2.xml><?xml version="1.0" encoding="utf-8"?>
+<?mso-contentType ?>
+<FormTemplates xmlns="http://schemas.microsoft.com/sharepoint/v3/contenttype/forms">
+  <Display>DocumentLibraryForm</Display>
+  <Edit>DocumentLibraryForm</Edit>
+  <New>DocumentLibraryForm</New>
+</FormTemplates>
+</file>
+
 <file path=customXml/item3.xml><?xml version="1.0" encoding="utf-8"?>
 <p:properties xmlns:p="http://schemas.microsoft.com/office/2006/metadata/properties" xmlns:xsi="http://www.w3.org/2001/XMLSchema-instance" xmlns:pc="http://schemas.microsoft.com/office/infopath/2007/PartnerControls">
   <documentManagement>
@@ -11455,14 +11618,6 @@
 </file>
 
 <file path=customXml/itemProps1.xml><?xml version="1.0" encoding="utf-8"?>
-<ds:datastoreItem xmlns:ds="http://schemas.openxmlformats.org/officeDocument/2006/customXml" ds:itemID="{C16CCE72-28BC-4D51-93DB-16E76FCC39B4}">
-  <ds:schemaRefs>
-    <ds:schemaRef ds:uri="http://schemas.microsoft.com/sharepoint/v3/contenttype/forms"/>
-  </ds:schemaRefs>
-</ds:datastoreItem>
-</file>
-
-<file path=customXml/itemProps2.xml><?xml version="1.0" encoding="utf-8"?>
 <ds:datastoreItem xmlns:ds="http://schemas.openxmlformats.org/officeDocument/2006/customXml" ds:itemID="{3E9A6F01-09CF-4C74-8294-97B8CD6AB705}">
   <ds:schemaRefs>
     <ds:schemaRef ds:uri="http://schemas.microsoft.com/office/2006/metadata/contentType"/>
@@ -11481,6 +11636,14 @@
 </ds:datastoreItem>
 </file>
 
+<file path=customXml/itemProps2.xml><?xml version="1.0" encoding="utf-8"?>
+<ds:datastoreItem xmlns:ds="http://schemas.openxmlformats.org/officeDocument/2006/customXml" ds:itemID="{C16CCE72-28BC-4D51-93DB-16E76FCC39B4}">
+  <ds:schemaRefs>
+    <ds:schemaRef ds:uri="http://schemas.microsoft.com/sharepoint/v3/contenttype/forms"/>
+  </ds:schemaRefs>
+</ds:datastoreItem>
+</file>
+
 <file path=customXml/itemProps3.xml><?xml version="1.0" encoding="utf-8"?>
 <ds:datastoreItem xmlns:ds="http://schemas.openxmlformats.org/officeDocument/2006/customXml" ds:itemID="{B0EA0488-F363-4235-A01F-0D3489C7AB3A}">
   <ds:schemaRefs>

</xml_diff>